<commit_message>
Winter_Semester Git und alle Vorlesungen sind dabei muss man einfach regelmässige aufpassen
</commit_message>
<xml_diff>
--- a/Mechatronik2.docx
+++ b/Mechatronik2.docx
@@ -14,8 +14,6 @@
           <w:lang w:eastAsia="de-DE"/>
         </w:rPr>
       </w:pPr>
-      <w:bookmarkStart w:id="0" w:name="_GoBack"/>
-      <w:bookmarkEnd w:id="0"/>
     </w:p>
     <w:p>
       <w:pPr>
@@ -317,25 +315,7 @@
           <w:szCs w:val="24"/>
           <w:lang w:eastAsia="de-DE"/>
         </w:rPr>
-        <w:t xml:space="preserve">Eine </w:t>
-      </w:r>
-      <w:r>
-        <w:rPr>
-          <w:rFonts w:ascii="Times New Roman" w:eastAsia="Times New Roman" w:hAnsi="Times New Roman" w:cs="Times New Roman"/>
-          <w:sz w:val="24"/>
-          <w:szCs w:val="24"/>
-          <w:lang w:eastAsia="de-DE"/>
-        </w:rPr>
-        <w:t>von außen wirkender Größe</w:t>
-      </w:r>
-      <w:r>
-        <w:rPr>
-          <w:rFonts w:ascii="Times New Roman" w:eastAsia="Times New Roman" w:hAnsi="Times New Roman" w:cs="Times New Roman"/>
-          <w:sz w:val="24"/>
-          <w:szCs w:val="24"/>
-          <w:lang w:eastAsia="de-DE"/>
-        </w:rPr>
-        <w:t>, die eine Änderung des Istwertes der Regelgröße bewirkt und einen Regelvorgang auslöst.</w:t>
+        <w:t>Eine von außen wirkender Größe, die eine Änderung des Istwertes der Regelgröße bewirkt und einen Regelvorgang auslöst.</w:t>
       </w:r>
     </w:p>
     <w:p/>
@@ -366,7 +346,7 @@
           <w:noProof/>
         </w:rPr>
         <w:drawing>
-          <wp:inline distT="0" distB="0" distL="0" distR="0">
+          <wp:inline distT="0" distB="0" distL="0" distR="0" wp14:anchorId="4FA7C983" wp14:editId="72EA7C3B">
             <wp:extent cx="5543550" cy="1993308"/>
             <wp:effectExtent l="0" t="0" r="0" b="6985"/>
             <wp:docPr id="1" name="Grafik 1" descr="Ein Bild, das Screenshot enthält.&#10;&#10;Automatisch generierte Beschreibung"/>
@@ -381,7 +361,7 @@
                     <pic:cNvPicPr/>
                   </pic:nvPicPr>
                   <pic:blipFill>
-                    <a:blip r:embed="rId4">
+                    <a:blip r:embed="rId5">
                       <a:extLst>
                         <a:ext uri="{28A0092B-C50C-407E-A947-70E740481C1C}">
                           <a14:useLocalDpi xmlns:a14="http://schemas.microsoft.com/office/drawing/2010/main" val="0"/>
@@ -479,7 +459,276 @@
         <w:t xml:space="preserve"> ist ein unstetig arbeitender Regler mit zwei Ausgangszuständen. Je nachdem, ob der Istwert über oder unter dem Sollwert liegt, wird der obere oder der untere Ausgangszustand eingenommen. Zweipunktregler kommen dann zum Einsatz, wenn die Stellgröße nicht stetig variabel ist, sondern nur zwischen zwei Zuständen wechseln kann,</w:t>
       </w:r>
     </w:p>
-    <w:p/>
+    <w:p>
+      <w:pPr>
+        <w:rPr>
+          <w:rFonts w:ascii="Times New Roman" w:hAnsi="Times New Roman" w:cs="Times New Roman"/>
+          <w:b/>
+          <w:bCs/>
+          <w:sz w:val="24"/>
+          <w:szCs w:val="24"/>
+        </w:rPr>
+      </w:pPr>
+    </w:p>
+    <w:p>
+      <w:pPr>
+        <w:rPr>
+          <w:rFonts w:ascii="Times New Roman" w:hAnsi="Times New Roman" w:cs="Times New Roman"/>
+          <w:b/>
+          <w:bCs/>
+          <w:sz w:val="24"/>
+          <w:szCs w:val="24"/>
+        </w:rPr>
+      </w:pPr>
+    </w:p>
+    <w:p>
+      <w:pPr>
+        <w:rPr>
+          <w:rFonts w:ascii="Times New Roman" w:hAnsi="Times New Roman" w:cs="Times New Roman"/>
+          <w:b/>
+          <w:bCs/>
+          <w:sz w:val="24"/>
+          <w:szCs w:val="24"/>
+        </w:rPr>
+      </w:pPr>
+      <w:r>
+        <w:rPr>
+          <w:rFonts w:ascii="Times New Roman" w:hAnsi="Times New Roman" w:cs="Times New Roman"/>
+          <w:b/>
+          <w:bCs/>
+          <w:sz w:val="24"/>
+          <w:szCs w:val="24"/>
+        </w:rPr>
+        <w:lastRenderedPageBreak/>
+        <w:t>Die Vorteile eines solchen Schaltnetzteiles liegen dabei wie folgt:</w:t>
+      </w:r>
+    </w:p>
+    <w:p>
+      <w:pPr>
+        <w:rPr>
+          <w:rFonts w:ascii="Times New Roman" w:hAnsi="Times New Roman" w:cs="Times New Roman"/>
+          <w:sz w:val="24"/>
+          <w:szCs w:val="24"/>
+        </w:rPr>
+      </w:pPr>
+      <w:r>
+        <w:rPr>
+          <w:rFonts w:ascii="Times New Roman" w:hAnsi="Times New Roman" w:cs="Times New Roman"/>
+          <w:sz w:val="24"/>
+          <w:szCs w:val="24"/>
+        </w:rPr>
+        <w:t>Ein hoher Wirkungsgrad von über 90 % ist auch bei kleiner Nennleistung und wechselnden Lasten möglich.</w:t>
+      </w:r>
+    </w:p>
+    <w:p>
+      <w:pPr>
+        <w:rPr>
+          <w:rFonts w:ascii="Times New Roman" w:hAnsi="Times New Roman" w:cs="Times New Roman"/>
+          <w:sz w:val="24"/>
+          <w:szCs w:val="24"/>
+        </w:rPr>
+      </w:pPr>
+      <w:r>
+        <w:rPr>
+          <w:rFonts w:ascii="Times New Roman" w:hAnsi="Times New Roman" w:cs="Times New Roman"/>
+          <w:sz w:val="24"/>
+          <w:szCs w:val="24"/>
+        </w:rPr>
+        <w:t>Für Eingangsspannung sowie Netzfrequenz gibt es einen großen Toleranzbereich. Unterschiedlichen Netzspannungen (85-255 V, 47-63 Hz) sind kein Problem für Schaltnetzteile.</w:t>
+      </w:r>
+    </w:p>
+    <w:p>
+      <w:pPr>
+        <w:rPr>
+          <w:rFonts w:ascii="Times New Roman" w:hAnsi="Times New Roman" w:cs="Times New Roman"/>
+          <w:sz w:val="24"/>
+          <w:szCs w:val="24"/>
+        </w:rPr>
+      </w:pPr>
+      <w:r>
+        <w:rPr>
+          <w:rFonts w:ascii="Times New Roman" w:hAnsi="Times New Roman" w:cs="Times New Roman"/>
+          <w:sz w:val="24"/>
+          <w:szCs w:val="24"/>
+        </w:rPr>
+        <w:t>Die Transformatoren fallen kleiner aus, dadurch benötigen so weniger Gewicht und kleineres Volumen. Auch der Bedarf an Kupfer (Rohstoffe) ist dadurch geringer.</w:t>
+      </w:r>
+    </w:p>
+    <w:p>
+      <w:pPr>
+        <w:rPr>
+          <w:rFonts w:ascii="Times New Roman" w:hAnsi="Times New Roman" w:cs="Times New Roman"/>
+          <w:sz w:val="24"/>
+          <w:szCs w:val="24"/>
+        </w:rPr>
+      </w:pPr>
+      <w:r>
+        <w:rPr>
+          <w:rFonts w:ascii="Times New Roman" w:hAnsi="Times New Roman" w:cs="Times New Roman"/>
+          <w:sz w:val="24"/>
+          <w:szCs w:val="24"/>
+        </w:rPr>
+        <w:t>Standby-Strom (Verbrauch) ist geringer.</w:t>
+      </w:r>
+    </w:p>
+    <w:p>
+      <w:pPr>
+        <w:rPr>
+          <w:rFonts w:ascii="Times New Roman" w:hAnsi="Times New Roman" w:cs="Times New Roman"/>
+          <w:sz w:val="24"/>
+          <w:szCs w:val="24"/>
+        </w:rPr>
+      </w:pPr>
+      <w:r>
+        <w:rPr>
+          <w:rFonts w:ascii="Times New Roman" w:hAnsi="Times New Roman" w:cs="Times New Roman"/>
+          <w:sz w:val="24"/>
+          <w:szCs w:val="24"/>
+        </w:rPr>
+        <w:t>Preiswerter in der Herstellung als konventionelle Transformatoren.</w:t>
+      </w:r>
+    </w:p>
+    <w:p>
+      <w:pPr>
+        <w:rPr>
+          <w:rFonts w:ascii="Times New Roman" w:hAnsi="Times New Roman" w:cs="Times New Roman"/>
+          <w:sz w:val="24"/>
+          <w:szCs w:val="24"/>
+        </w:rPr>
+      </w:pPr>
+    </w:p>
+    <w:p>
+      <w:pPr>
+        <w:rPr>
+          <w:rFonts w:ascii="Times New Roman" w:hAnsi="Times New Roman" w:cs="Times New Roman"/>
+          <w:b/>
+          <w:bCs/>
+          <w:sz w:val="24"/>
+          <w:szCs w:val="24"/>
+        </w:rPr>
+      </w:pPr>
+      <w:r>
+        <w:rPr>
+          <w:rFonts w:ascii="Times New Roman" w:hAnsi="Times New Roman" w:cs="Times New Roman"/>
+          <w:b/>
+          <w:bCs/>
+          <w:sz w:val="24"/>
+          <w:szCs w:val="24"/>
+        </w:rPr>
+        <w:t>Aber wie bei allem im Leben haben auch Schaltnetzteile ihre Nachteile:</w:t>
+      </w:r>
+    </w:p>
+    <w:p>
+      <w:pPr>
+        <w:rPr>
+          <w:rFonts w:ascii="Times New Roman" w:hAnsi="Times New Roman" w:cs="Times New Roman"/>
+          <w:sz w:val="24"/>
+          <w:szCs w:val="24"/>
+        </w:rPr>
+      </w:pPr>
+      <w:r>
+        <w:rPr>
+          <w:rFonts w:ascii="Times New Roman" w:hAnsi="Times New Roman" w:cs="Times New Roman"/>
+          <w:sz w:val="24"/>
+          <w:szCs w:val="24"/>
+        </w:rPr>
+        <w:t>Durch die hohen Frequenzen müssen Störemissionen bekämpft werden. Daher sind Schaltnetzteile oft elektromagnetische Störquellen.</w:t>
+      </w:r>
+    </w:p>
+    <w:p>
+      <w:pPr>
+        <w:rPr>
+          <w:rFonts w:ascii="Times New Roman" w:hAnsi="Times New Roman" w:cs="Times New Roman"/>
+          <w:sz w:val="24"/>
+          <w:szCs w:val="24"/>
+        </w:rPr>
+      </w:pPr>
+      <w:r>
+        <w:rPr>
+          <w:rFonts w:ascii="Times New Roman" w:hAnsi="Times New Roman" w:cs="Times New Roman"/>
+          <w:sz w:val="24"/>
+          <w:szCs w:val="24"/>
+        </w:rPr>
+        <w:t>Netzstroms (Stromimpulse) kann aufgrund der Ladevorgänge der eingangsseitigen Elkos verformt werden. Sie bewirken eine Verzerrung der Versorgungsspannung.</w:t>
+      </w:r>
+    </w:p>
+    <w:p>
+      <w:pPr>
+        <w:rPr>
+          <w:rFonts w:ascii="Times New Roman" w:hAnsi="Times New Roman" w:cs="Times New Roman"/>
+          <w:sz w:val="24"/>
+          <w:szCs w:val="24"/>
+        </w:rPr>
+      </w:pPr>
+      <w:r>
+        <w:rPr>
+          <w:rFonts w:ascii="Times New Roman" w:hAnsi="Times New Roman" w:cs="Times New Roman"/>
+          <w:sz w:val="24"/>
+          <w:szCs w:val="24"/>
+        </w:rPr>
+        <w:t>Bei sehr niedriger Last oder bei schnellen Lastwechseln verschlechtert sich das Regelverhalten.</w:t>
+      </w:r>
+    </w:p>
+    <w:p>
+      <w:pPr>
+        <w:rPr>
+          <w:rFonts w:ascii="Times New Roman" w:hAnsi="Times New Roman" w:cs="Times New Roman"/>
+          <w:sz w:val="24"/>
+          <w:szCs w:val="24"/>
+        </w:rPr>
+      </w:pPr>
+      <w:r>
+        <w:rPr>
+          <w:rFonts w:ascii="Times New Roman" w:hAnsi="Times New Roman" w:cs="Times New Roman"/>
+          <w:sz w:val="24"/>
+          <w:szCs w:val="24"/>
+        </w:rPr>
+        <w:t xml:space="preserve">Die Schaltungen sind komplexer und </w:t>
+      </w:r>
+      <w:r>
+        <w:rPr>
+          <w:rFonts w:ascii="Times New Roman" w:hAnsi="Times New Roman" w:cs="Times New Roman"/>
+          <w:sz w:val="24"/>
+          <w:szCs w:val="24"/>
+        </w:rPr>
+        <w:t>aufwendiger</w:t>
+      </w:r>
+      <w:r>
+        <w:rPr>
+          <w:rFonts w:ascii="Times New Roman" w:hAnsi="Times New Roman" w:cs="Times New Roman"/>
+          <w:sz w:val="24"/>
+          <w:szCs w:val="24"/>
+        </w:rPr>
+        <w:t>,</w:t>
+      </w:r>
+      <w:bookmarkStart w:id="0" w:name="_GoBack"/>
+      <w:bookmarkEnd w:id="0"/>
+      <w:r>
+        <w:rPr>
+          <w:rFonts w:ascii="Times New Roman" w:hAnsi="Times New Roman" w:cs="Times New Roman"/>
+          <w:sz w:val="24"/>
+          <w:szCs w:val="24"/>
+        </w:rPr>
+        <w:t xml:space="preserve"> dadurch sind mehr Bauteile nötig was die Ausfallwahrscheinlichkeit erhöht.</w:t>
+      </w:r>
+    </w:p>
+    <w:p>
+      <w:pPr>
+        <w:rPr>
+          <w:rFonts w:ascii="Times New Roman" w:hAnsi="Times New Roman" w:cs="Times New Roman"/>
+          <w:sz w:val="24"/>
+          <w:szCs w:val="24"/>
+        </w:rPr>
+      </w:pPr>
+      <w:r>
+        <w:rPr>
+          <w:rFonts w:ascii="Times New Roman" w:hAnsi="Times New Roman" w:cs="Times New Roman"/>
+          <w:sz w:val="24"/>
+          <w:szCs w:val="24"/>
+        </w:rPr>
+        <w:t>Schwingneigungen können bei zu geringer Last auftreten, daher sollte für ausreichende Last gesorgt werden.</w:t>
+      </w:r>
+    </w:p>
     <w:p/>
     <w:sectPr>
       <w:pgSz w:w="11906" w:h="16838"/>
@@ -1214,4 +1463,16 @@
     </a:ext>
   </a:extLst>
 </a:theme>
+</file>
+
+<file path=customXml/item1.xml><?xml version="1.0" encoding="utf-8"?>
+<b:Sources xmlns:b="http://schemas.openxmlformats.org/officeDocument/2006/bibliography" xmlns="http://schemas.openxmlformats.org/officeDocument/2006/bibliography" SelectedStyle="\APASixthEditionOfficeOnline.xsl" StyleName="APA" Version="6"/>
+</file>
+
+<file path=customXml/itemProps1.xml><?xml version="1.0" encoding="utf-8"?>
+<ds:datastoreItem xmlns:ds="http://schemas.openxmlformats.org/officeDocument/2006/customXml" ds:itemID="{08068805-1577-4BB4-BA00-1A9DE1DA2486}">
+  <ds:schemaRefs>
+    <ds:schemaRef ds:uri="http://schemas.openxmlformats.org/officeDocument/2006/bibliography"/>
+  </ds:schemaRefs>
+</ds:datastoreItem>
 </file>
</xml_diff>